<commit_message>
invoices for equipment passed QA for 4 samples
</commit_message>
<xml_diff>
--- a/BeechTree/obj/Release/Package/PackageTmp/Templates/Invoice.docx
+++ b/BeechTree/obj/Release/Package/PackageTmp/Templates/Invoice.docx
@@ -421,261 +421,7 @@
     <w:p/>
     <w:p/>
     <w:p/>
-    <w:p>
-      <w:r>
-        <w:rPr>
-          <w:noProof/>
-        </w:rPr>
-        <mc:AlternateContent>
-          <mc:Choice Requires="wps">
-            <w:drawing>
-              <wp:anchor distT="45720" distB="45720" distL="114300" distR="114300" simplePos="0" relativeHeight="251663360" behindDoc="0" locked="0" layoutInCell="1" allowOverlap="1" wp14:anchorId="12A563F8" wp14:editId="6DF8DD7C">
-                <wp:simplePos x="0" y="0"/>
-                <wp:positionH relativeFrom="column">
-                  <wp:posOffset>-304800</wp:posOffset>
-                </wp:positionH>
-                <wp:positionV relativeFrom="paragraph">
-                  <wp:posOffset>220980</wp:posOffset>
-                </wp:positionV>
-                <wp:extent cx="3276600" cy="1368425"/>
-                <wp:effectExtent l="0" t="0" r="0" b="3175"/>
-                <wp:wrapNone/>
-                <wp:docPr id="1" name="Billto"/>
-                <wp:cNvGraphicFramePr>
-                  <a:graphicFrameLocks xmlns:a="http://schemas.openxmlformats.org/drawingml/2006/main"/>
-                </wp:cNvGraphicFramePr>
-                <a:graphic xmlns:a="http://schemas.openxmlformats.org/drawingml/2006/main">
-                  <a:graphicData uri="http://schemas.microsoft.com/office/word/2010/wordprocessingShape">
-                    <wps:wsp>
-                      <wps:cNvSpPr txBox="1">
-                        <a:spLocks noChangeArrowheads="1"/>
-                      </wps:cNvSpPr>
-                      <wps:spPr bwMode="auto">
-                        <a:xfrm>
-                          <a:off x="0" y="0"/>
-                          <a:ext cx="3276600" cy="1368425"/>
-                        </a:xfrm>
-                        <a:prstGeom prst="rect">
-                          <a:avLst/>
-                        </a:prstGeom>
-                        <a:solidFill>
-                          <a:srgbClr val="FFFFFF"/>
-                        </a:solidFill>
-                        <a:ln w="9525">
-                          <a:noFill/>
-                          <a:miter lim="800000"/>
-                          <a:headEnd/>
-                          <a:tailEnd/>
-                        </a:ln>
-                      </wps:spPr>
-                      <wps:txbx>
-                        <w:txbxContent>
-                          <w:p>
-                            <w:r>
-                              <w:t>{</w:t>
-                            </w:r>
-                            <w:proofErr w:type="spellStart"/>
-                            <w:r>
-                              <w:t>Billto.CompanyNumber</w:t>
-                            </w:r>
-                            <w:proofErr w:type="spellEnd"/>
-                            <w:r>
-                              <w:t>}</w:t>
-                            </w:r>
-                          </w:p>
-                          <w:p>
-                            <w:r>
-                              <w:t>{</w:t>
-                            </w:r>
-                            <w:proofErr w:type="spellStart"/>
-                            <w:r>
-                              <w:t>Billto.CompanyName</w:t>
-                            </w:r>
-                            <w:proofErr w:type="spellEnd"/>
-                            <w:r>
-                              <w:t>}</w:t>
-                            </w:r>
-                          </w:p>
-                          <w:p>
-                            <w:r>
-                              <w:t>{Billto.Address1}</w:t>
-                            </w:r>
-                          </w:p>
-                          <w:p>
-                            <w:r>
-                              <w:t>{</w:t>
-                            </w:r>
-                            <w:proofErr w:type="spellStart"/>
-                            <w:r>
-                              <w:t>Billto.City</w:t>
-                            </w:r>
-                            <w:proofErr w:type="spellEnd"/>
-                            <w:r>
-                              <w:t>}, {</w:t>
-                            </w:r>
-                            <w:proofErr w:type="spellStart"/>
-                            <w:r>
-                              <w:t>Billto.State</w:t>
-                            </w:r>
-                            <w:proofErr w:type="spellEnd"/>
-                            <w:r>
-                              <w:t>} {</w:t>
-                            </w:r>
-                            <w:proofErr w:type="spellStart"/>
-                            <w:r>
-                              <w:t>Billto.Zip</w:t>
-                            </w:r>
-                            <w:proofErr w:type="spellEnd"/>
-                            <w:r>
-                              <w:t>}</w:t>
-                            </w:r>
-                          </w:p>
-                          <w:p/>
-                          <w:p>
-                            <w:r>
-                              <w:t>Invoice No. {Id}</w:t>
-                            </w:r>
-                          </w:p>
-                          <w:p>
-                            <w:r>
-                              <w:t xml:space="preserve">Date: </w:t>
-                            </w:r>
-                            <w:r>
-                              <w:t>{Date}</w:t>
-                            </w:r>
-                          </w:p>
-                          <w:p>
-                            <w:r>
-                              <w:t>PO # {</w:t>
-                            </w:r>
-                            <w:proofErr w:type="spellStart"/>
-                            <w:r>
-                              <w:t>PurchaseOrderNumber</w:t>
-                            </w:r>
-                            <w:proofErr w:type="spellEnd"/>
-                            <w:r>
-                              <w:t>}</w:t>
-                            </w:r>
-                          </w:p>
-                          <w:p/>
-                        </w:txbxContent>
-                      </wps:txbx>
-                      <wps:bodyPr rot="0" vert="horz" wrap="square" lIns="91440" tIns="45720" rIns="91440" bIns="45720" anchor="t" anchorCtr="0">
-                        <a:noAutofit/>
-                      </wps:bodyPr>
-                    </wps:wsp>
-                  </a:graphicData>
-                </a:graphic>
-                <wp14:sizeRelH relativeFrom="margin">
-                  <wp14:pctWidth>0</wp14:pctWidth>
-                </wp14:sizeRelH>
-                <wp14:sizeRelV relativeFrom="margin">
-                  <wp14:pctHeight>0</wp14:pctHeight>
-                </wp14:sizeRelV>
-              </wp:anchor>
-            </w:drawing>
-          </mc:Choice>
-          <mc:Fallback>
-            <w:pict>
-              <v:shape w14:anchorId="12A563F8" id="Billto" o:spid="_x0000_s1028" type="#_x0000_t202" style="position:absolute;margin-left:-24pt;margin-top:17.4pt;width:258pt;height:107.75pt;z-index:251663360;visibility:visible;mso-wrap-style:square;mso-width-percent:0;mso-height-percent:0;mso-wrap-distance-left:9pt;mso-wrap-distance-top:3.6pt;mso-wrap-distance-right:9pt;mso-wrap-distance-bottom:3.6pt;mso-position-horizontal:absolute;mso-position-horizontal-relative:text;mso-position-vertical:absolute;mso-position-vertical-relative:text;mso-width-percent:0;mso-height-percent:0;mso-width-relative:margin;mso-height-relative:margin;v-text-anchor:top" o:gfxdata="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" stroked="f">
-                <v:textbox>
-                  <w:txbxContent>
-                    <w:p>
-                      <w:r>
-                        <w:t>{</w:t>
-                      </w:r>
-                      <w:proofErr w:type="spellStart"/>
-                      <w:r>
-                        <w:t>Billto.CompanyNumber</w:t>
-                      </w:r>
-                      <w:proofErr w:type="spellEnd"/>
-                      <w:r>
-                        <w:t>}</w:t>
-                      </w:r>
-                    </w:p>
-                    <w:p>
-                      <w:r>
-                        <w:t>{</w:t>
-                      </w:r>
-                      <w:proofErr w:type="spellStart"/>
-                      <w:r>
-                        <w:t>Billto.CompanyName</w:t>
-                      </w:r>
-                      <w:proofErr w:type="spellEnd"/>
-                      <w:r>
-                        <w:t>}</w:t>
-                      </w:r>
-                    </w:p>
-                    <w:p>
-                      <w:r>
-                        <w:t>{Billto.Address1}</w:t>
-                      </w:r>
-                    </w:p>
-                    <w:p>
-                      <w:r>
-                        <w:t>{</w:t>
-                      </w:r>
-                      <w:proofErr w:type="spellStart"/>
-                      <w:r>
-                        <w:t>Billto.City</w:t>
-                      </w:r>
-                      <w:proofErr w:type="spellEnd"/>
-                      <w:r>
-                        <w:t>}, {</w:t>
-                      </w:r>
-                      <w:proofErr w:type="spellStart"/>
-                      <w:r>
-                        <w:t>Billto.State</w:t>
-                      </w:r>
-                      <w:proofErr w:type="spellEnd"/>
-                      <w:r>
-                        <w:t>} {</w:t>
-                      </w:r>
-                      <w:proofErr w:type="spellStart"/>
-                      <w:r>
-                        <w:t>Billto.Zip</w:t>
-                      </w:r>
-                      <w:proofErr w:type="spellEnd"/>
-                      <w:r>
-                        <w:t>}</w:t>
-                      </w:r>
-                    </w:p>
-                    <w:p/>
-                    <w:p>
-                      <w:r>
-                        <w:t>Invoice No. {Id}</w:t>
-                      </w:r>
-                    </w:p>
-                    <w:p>
-                      <w:r>
-                        <w:t xml:space="preserve">Date: </w:t>
-                      </w:r>
-                      <w:r>
-                        <w:t>{Date}</w:t>
-                      </w:r>
-                    </w:p>
-                    <w:p>
-                      <w:r>
-                        <w:t>PO # {</w:t>
-                      </w:r>
-                      <w:proofErr w:type="spellStart"/>
-                      <w:r>
-                        <w:t>PurchaseOrderNumber</w:t>
-                      </w:r>
-                      <w:proofErr w:type="spellEnd"/>
-                      <w:r>
-                        <w:t>}</w:t>
-                      </w:r>
-                    </w:p>
-                    <w:p/>
-                  </w:txbxContent>
-                </v:textbox>
-              </v:shape>
-            </w:pict>
-          </mc:Fallback>
-        </mc:AlternateContent>
-      </w:r>
-    </w:p>
+    <w:p/>
     <w:p>
       <w:r>
         <w:rPr>
@@ -687,7 +433,7 @@
               <wp:anchor distT="45720" distB="45720" distL="114300" distR="114300" simplePos="0" relativeHeight="251664384" behindDoc="0" locked="0" layoutInCell="1" allowOverlap="1" wp14:anchorId="18CC7693" wp14:editId="76ED9A86">
                 <wp:simplePos x="0" y="0"/>
                 <wp:positionH relativeFrom="column">
-                  <wp:posOffset>3695700</wp:posOffset>
+                  <wp:posOffset>3829050</wp:posOffset>
                 </wp:positionH>
                 <wp:positionV relativeFrom="paragraph">
                   <wp:posOffset>65405</wp:posOffset>
@@ -803,7 +549,7 @@
           </mc:Choice>
           <mc:Fallback>
             <w:pict>
-              <v:shape w14:anchorId="18CC7693" id="Site" o:spid="_x0000_s1029" type="#_x0000_t202" style="position:absolute;margin-left:291pt;margin-top:5.15pt;width:193.65pt;height:108pt;z-index:251664384;visibility:visible;mso-wrap-style:square;mso-width-percent:0;mso-height-percent:0;mso-wrap-distance-left:9pt;mso-wrap-distance-top:3.6pt;mso-wrap-distance-right:9pt;mso-wrap-distance-bottom:3.6pt;mso-position-horizontal:absolute;mso-position-horizontal-relative:text;mso-position-vertical:absolute;mso-position-vertical-relative:text;mso-width-percent:0;mso-height-percent:0;mso-width-relative:margin;mso-height-relative:margin;v-text-anchor:top" o:gfxdata="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" stroked="f">
+              <v:shape w14:anchorId="18CC7693" id="Site" o:spid="_x0000_s1028" type="#_x0000_t202" style="position:absolute;margin-left:301.5pt;margin-top:5.15pt;width:193.65pt;height:108pt;z-index:251664384;visibility:visible;mso-wrap-style:square;mso-width-percent:0;mso-height-percent:0;mso-wrap-distance-left:9pt;mso-wrap-distance-top:3.6pt;mso-wrap-distance-right:9pt;mso-wrap-distance-bottom:3.6pt;mso-position-horizontal:absolute;mso-position-horizontal-relative:text;mso-position-vertical:absolute;mso-position-vertical-relative:text;mso-width-percent:0;mso-height-percent:0;mso-width-relative:margin;mso-height-relative:margin;v-text-anchor:top" o:gfxdata="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" stroked="f">
                 <v:textbox>
                   <w:txbxContent>
                     <w:p>
@@ -865,6 +611,281 @@
                         <w:t>Terms: {Terms}</w:t>
                       </w:r>
                     </w:p>
+                  </w:txbxContent>
+                </v:textbox>
+              </v:shape>
+            </w:pict>
+          </mc:Fallback>
+        </mc:AlternateContent>
+      </w:r>
+      <w:r>
+        <w:rPr>
+          <w:noProof/>
+        </w:rPr>
+        <mc:AlternateContent>
+          <mc:Choice Requires="wps">
+            <w:drawing>
+              <wp:anchor distT="45720" distB="45720" distL="114300" distR="114300" simplePos="0" relativeHeight="251663360" behindDoc="0" locked="0" layoutInCell="1" allowOverlap="1" wp14:anchorId="12A563F8" wp14:editId="6DF8DD7C">
+                <wp:simplePos x="0" y="0"/>
+                <wp:positionH relativeFrom="column">
+                  <wp:posOffset>-95250</wp:posOffset>
+                </wp:positionH>
+                <wp:positionV relativeFrom="paragraph">
+                  <wp:posOffset>66040</wp:posOffset>
+                </wp:positionV>
+                <wp:extent cx="3276600" cy="1368425"/>
+                <wp:effectExtent l="0" t="0" r="0" b="3175"/>
+                <wp:wrapNone/>
+                <wp:docPr id="1" name="Billto"/>
+                <wp:cNvGraphicFramePr>
+                  <a:graphicFrameLocks xmlns:a="http://schemas.openxmlformats.org/drawingml/2006/main"/>
+                </wp:cNvGraphicFramePr>
+                <a:graphic xmlns:a="http://schemas.openxmlformats.org/drawingml/2006/main">
+                  <a:graphicData uri="http://schemas.microsoft.com/office/word/2010/wordprocessingShape">
+                    <wps:wsp>
+                      <wps:cNvSpPr txBox="1">
+                        <a:spLocks noChangeArrowheads="1"/>
+                      </wps:cNvSpPr>
+                      <wps:spPr bwMode="auto">
+                        <a:xfrm>
+                          <a:off x="0" y="0"/>
+                          <a:ext cx="3276600" cy="1368425"/>
+                        </a:xfrm>
+                        <a:prstGeom prst="rect">
+                          <a:avLst/>
+                        </a:prstGeom>
+                        <a:solidFill>
+                          <a:srgbClr val="FFFFFF"/>
+                        </a:solidFill>
+                        <a:ln w="9525">
+                          <a:noFill/>
+                          <a:miter lim="800000"/>
+                          <a:headEnd/>
+                          <a:tailEnd/>
+                        </a:ln>
+                      </wps:spPr>
+                      <wps:txbx>
+                        <w:txbxContent>
+                          <w:p>
+                            <w:r>
+                              <w:t>{</w:t>
+                            </w:r>
+                            <w:proofErr w:type="spellStart"/>
+                            <w:r>
+                              <w:t>Billto.CompanyNumber</w:t>
+                            </w:r>
+                            <w:proofErr w:type="spellEnd"/>
+                            <w:r>
+                              <w:t>}</w:t>
+                            </w:r>
+                          </w:p>
+                          <w:p>
+                            <w:r>
+                              <w:t>{</w:t>
+                            </w:r>
+                            <w:proofErr w:type="spellStart"/>
+                            <w:r>
+                              <w:t>Billto.CompanyName</w:t>
+                            </w:r>
+                            <w:proofErr w:type="spellEnd"/>
+                            <w:r>
+                              <w:t>}</w:t>
+                            </w:r>
+                          </w:p>
+                          <w:p>
+                            <w:r>
+                              <w:t>{Billto.Address1}</w:t>
+                            </w:r>
+                          </w:p>
+                          <w:p>
+                            <w:r>
+                              <w:t>{</w:t>
+                            </w:r>
+                            <w:proofErr w:type="spellStart"/>
+                            <w:r>
+                              <w:t>Billto.City</w:t>
+                            </w:r>
+                            <w:proofErr w:type="spellEnd"/>
+                            <w:r>
+                              <w:t>}, {</w:t>
+                            </w:r>
+                            <w:proofErr w:type="spellStart"/>
+                            <w:r>
+                              <w:t>Billto.State</w:t>
+                            </w:r>
+                            <w:proofErr w:type="spellEnd"/>
+                            <w:r>
+                              <w:t>} {</w:t>
+                            </w:r>
+                            <w:proofErr w:type="spellStart"/>
+                            <w:r>
+                              <w:t>Billto.Zip</w:t>
+                            </w:r>
+                            <w:proofErr w:type="spellEnd"/>
+                            <w:r>
+                              <w:t>}</w:t>
+                            </w:r>
+                          </w:p>
+                          <w:p/>
+                          <w:p>
+                            <w:r>
+                              <w:t xml:space="preserve">Invoice No. </w:t>
+                            </w:r>
+                            <w:r>
+                              <w:t>{I</w:t>
+                            </w:r>
+                            <w:r>
+                              <w:t>nvoiceNumber</w:t>
+                            </w:r>
+                            <w:bookmarkStart w:id="0" w:name="_GoBack"/>
+                            <w:bookmarkEnd w:id="0"/>
+                            <w:r>
+                              <w:t>}</w:t>
+                            </w:r>
+                          </w:p>
+                          <w:p>
+                            <w:r>
+                              <w:t xml:space="preserve">Date: </w:t>
+                            </w:r>
+                            <w:r>
+                              <w:t>{Date}</w:t>
+                            </w:r>
+                          </w:p>
+                          <w:p>
+                            <w:r>
+                              <w:t>PO # {</w:t>
+                            </w:r>
+                            <w:proofErr w:type="spellStart"/>
+                            <w:r>
+                              <w:t>PurchaseOrderNumber</w:t>
+                            </w:r>
+                            <w:proofErr w:type="spellEnd"/>
+                            <w:r>
+                              <w:t>}</w:t>
+                            </w:r>
+                          </w:p>
+                          <w:p/>
+                        </w:txbxContent>
+                      </wps:txbx>
+                      <wps:bodyPr rot="0" vert="horz" wrap="square" lIns="91440" tIns="45720" rIns="91440" bIns="45720" anchor="t" anchorCtr="0">
+                        <a:noAutofit/>
+                      </wps:bodyPr>
+                    </wps:wsp>
+                  </a:graphicData>
+                </a:graphic>
+                <wp14:sizeRelH relativeFrom="margin">
+                  <wp14:pctWidth>0</wp14:pctWidth>
+                </wp14:sizeRelH>
+                <wp14:sizeRelV relativeFrom="margin">
+                  <wp14:pctHeight>0</wp14:pctHeight>
+                </wp14:sizeRelV>
+              </wp:anchor>
+            </w:drawing>
+          </mc:Choice>
+          <mc:Fallback>
+            <w:pict>
+              <v:shape w14:anchorId="12A563F8" id="Billto" o:spid="_x0000_s1029" type="#_x0000_t202" style="position:absolute;margin-left:-7.5pt;margin-top:5.2pt;width:258pt;height:107.75pt;z-index:251663360;visibility:visible;mso-wrap-style:square;mso-width-percent:0;mso-height-percent:0;mso-wrap-distance-left:9pt;mso-wrap-distance-top:3.6pt;mso-wrap-distance-right:9pt;mso-wrap-distance-bottom:3.6pt;mso-position-horizontal:absolute;mso-position-horizontal-relative:text;mso-position-vertical:absolute;mso-position-vertical-relative:text;mso-width-percent:0;mso-height-percent:0;mso-width-relative:margin;mso-height-relative:margin;v-text-anchor:top" o:gfxdata="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" stroked="f">
+                <v:textbox>
+                  <w:txbxContent>
+                    <w:p>
+                      <w:r>
+                        <w:t>{</w:t>
+                      </w:r>
+                      <w:proofErr w:type="spellStart"/>
+                      <w:r>
+                        <w:t>Billto.CompanyNumber</w:t>
+                      </w:r>
+                      <w:proofErr w:type="spellEnd"/>
+                      <w:r>
+                        <w:t>}</w:t>
+                      </w:r>
+                    </w:p>
+                    <w:p>
+                      <w:r>
+                        <w:t>{</w:t>
+                      </w:r>
+                      <w:proofErr w:type="spellStart"/>
+                      <w:r>
+                        <w:t>Billto.CompanyName</w:t>
+                      </w:r>
+                      <w:proofErr w:type="spellEnd"/>
+                      <w:r>
+                        <w:t>}</w:t>
+                      </w:r>
+                    </w:p>
+                    <w:p>
+                      <w:r>
+                        <w:t>{Billto.Address1}</w:t>
+                      </w:r>
+                    </w:p>
+                    <w:p>
+                      <w:r>
+                        <w:t>{</w:t>
+                      </w:r>
+                      <w:proofErr w:type="spellStart"/>
+                      <w:r>
+                        <w:t>Billto.City</w:t>
+                      </w:r>
+                      <w:proofErr w:type="spellEnd"/>
+                      <w:r>
+                        <w:t>}, {</w:t>
+                      </w:r>
+                      <w:proofErr w:type="spellStart"/>
+                      <w:r>
+                        <w:t>Billto.State</w:t>
+                      </w:r>
+                      <w:proofErr w:type="spellEnd"/>
+                      <w:r>
+                        <w:t>} {</w:t>
+                      </w:r>
+                      <w:proofErr w:type="spellStart"/>
+                      <w:r>
+                        <w:t>Billto.Zip</w:t>
+                      </w:r>
+                      <w:proofErr w:type="spellEnd"/>
+                      <w:r>
+                        <w:t>}</w:t>
+                      </w:r>
+                    </w:p>
+                    <w:p/>
+                    <w:p>
+                      <w:r>
+                        <w:t xml:space="preserve">Invoice No. </w:t>
+                      </w:r>
+                      <w:r>
+                        <w:t>{I</w:t>
+                      </w:r>
+                      <w:r>
+                        <w:t>nvoiceNumber</w:t>
+                      </w:r>
+                      <w:bookmarkStart w:id="1" w:name="_GoBack"/>
+                      <w:bookmarkEnd w:id="1"/>
+                      <w:r>
+                        <w:t>}</w:t>
+                      </w:r>
+                    </w:p>
+                    <w:p>
+                      <w:r>
+                        <w:t xml:space="preserve">Date: </w:t>
+                      </w:r>
+                      <w:r>
+                        <w:t>{Date}</w:t>
+                      </w:r>
+                    </w:p>
+                    <w:p>
+                      <w:r>
+                        <w:t>PO # {</w:t>
+                      </w:r>
+                      <w:proofErr w:type="spellStart"/>
+                      <w:r>
+                        <w:t>PurchaseOrderNumber</w:t>
+                      </w:r>
+                      <w:proofErr w:type="spellEnd"/>
+                      <w:r>
+                        <w:t>}</w:t>
+                      </w:r>
+                    </w:p>
+                    <w:p/>
                   </w:txbxContent>
                 </v:textbox>
               </v:shape>
@@ -927,16 +948,7 @@
           <w:sz w:val="28"/>
           <w:szCs w:val="28"/>
         </w:rPr>
-        <w:t>Total amount due this in</w:t>
-      </w:r>
-      <w:bookmarkStart w:id="0" w:name="_GoBack"/>
-      <w:bookmarkEnd w:id="0"/>
-      <w:r>
-        <w:rPr>
-          <w:sz w:val="28"/>
-          <w:szCs w:val="28"/>
-        </w:rPr>
-        <w:t>voice:</w:t>
+        <w:t>Total amount due this invoice:</w:t>
       </w:r>
       <w:r>
         <w:rPr>

</xml_diff>